<commit_message>
schemas + modif rapport technique
</commit_message>
<xml_diff>
--- a/Rapport_techniqueM1.docx
+++ b/Rapport_techniqueM1.docx
@@ -647,19 +647,7 @@
       </w:pPr>
       <w:r>
         <w:lastRenderedPageBreak/>
-        <w:t>Schémas réseaux</w:t>
-      </w:r>
-    </w:p>
-    <w:p>
-      <w:pPr>
-        <w:pStyle w:val="Titre"/>
-        <w:numPr>
-          <w:ilvl w:val="0"/>
-          <w:numId w:val="1"/>
-        </w:numPr>
-      </w:pPr>
-      <w:r>
-        <w:t>Problèmes rencontrés</w:t>
+        <w:t>Schémas réseau</w:t>
       </w:r>
     </w:p>
     <w:p>
@@ -672,57 +660,145 @@
         <w:ind w:firstLine="668"/>
       </w:pPr>
       <w:r>
-        <w:t>Symptômes</w:t>
-      </w:r>
-    </w:p>
-    <w:p>
-      <w:pPr>
-        <w:pStyle w:val="Paragraphedeliste"/>
+        <w:t>Schéma logique</w:t>
+      </w:r>
+      <w:r>
+        <w:t xml:space="preserve"> et physique </w:t>
+      </w:r>
+    </w:p>
+    <w:p>
+      <w:r>
+        <w:rPr>
+          <w:noProof/>
+        </w:rPr>
+        <w:drawing>
+          <wp:anchor distT="0" distB="0" distL="114300" distR="114300" simplePos="0" relativeHeight="251669504" behindDoc="0" locked="0" layoutInCell="1" allowOverlap="1">
+            <wp:simplePos x="0" y="0"/>
+            <wp:positionH relativeFrom="column">
+              <wp:posOffset>3340801</wp:posOffset>
+            </wp:positionH>
+            <wp:positionV relativeFrom="paragraph">
+              <wp:posOffset>480761</wp:posOffset>
+            </wp:positionV>
+            <wp:extent cx="2095280" cy="2271042"/>
+            <wp:effectExtent l="0" t="0" r="635" b="0"/>
+            <wp:wrapTopAndBottom/>
+            <wp:docPr id="13" name="Image 13"/>
+            <wp:cNvGraphicFramePr>
+              <a:graphicFrameLocks xmlns:a="http://schemas.openxmlformats.org/drawingml/2006/main" noChangeAspect="1"/>
+            </wp:cNvGraphicFramePr>
+            <a:graphic xmlns:a="http://schemas.openxmlformats.org/drawingml/2006/main">
+              <a:graphicData uri="http://schemas.openxmlformats.org/drawingml/2006/picture">
+                <pic:pic xmlns:pic="http://schemas.openxmlformats.org/drawingml/2006/picture">
+                  <pic:nvPicPr>
+                    <pic:cNvPr id="13" name="Schéma physique.jpg"/>
+                    <pic:cNvPicPr/>
+                  </pic:nvPicPr>
+                  <pic:blipFill>
+                    <a:blip r:embed="rId11" cstate="print">
+                      <a:extLst>
+                        <a:ext uri="{28A0092B-C50C-407E-A947-70E740481C1C}">
+                          <a14:useLocalDpi xmlns:a14="http://schemas.microsoft.com/office/drawing/2010/main" val="0"/>
+                        </a:ext>
+                      </a:extLst>
+                    </a:blip>
+                    <a:stretch>
+                      <a:fillRect/>
+                    </a:stretch>
+                  </pic:blipFill>
+                  <pic:spPr>
+                    <a:xfrm>
+                      <a:off x="0" y="0"/>
+                      <a:ext cx="2095280" cy="2271042"/>
+                    </a:xfrm>
+                    <a:prstGeom prst="rect">
+                      <a:avLst/>
+                    </a:prstGeom>
+                  </pic:spPr>
+                </pic:pic>
+              </a:graphicData>
+            </a:graphic>
+            <wp14:sizeRelH relativeFrom="page">
+              <wp14:pctWidth>0</wp14:pctWidth>
+            </wp14:sizeRelH>
+            <wp14:sizeRelV relativeFrom="page">
+              <wp14:pctHeight>0</wp14:pctHeight>
+            </wp14:sizeRelV>
+          </wp:anchor>
+        </w:drawing>
+      </w:r>
+      <w:r>
+        <w:rPr>
+          <w:noProof/>
+        </w:rPr>
+        <w:drawing>
+          <wp:anchor distT="0" distB="0" distL="114300" distR="114300" simplePos="0" relativeHeight="251668480" behindDoc="0" locked="0" layoutInCell="1" allowOverlap="1">
+            <wp:simplePos x="0" y="0"/>
+            <wp:positionH relativeFrom="margin">
+              <wp:posOffset>677545</wp:posOffset>
+            </wp:positionH>
+            <wp:positionV relativeFrom="paragraph">
+              <wp:posOffset>220980</wp:posOffset>
+            </wp:positionV>
+            <wp:extent cx="1880235" cy="2456815"/>
+            <wp:effectExtent l="0" t="0" r="5715" b="635"/>
+            <wp:wrapTopAndBottom/>
+            <wp:docPr id="4" name="Image 4" descr="Une image contenant texte&#10;&#10;Description générée avec un niveau de confiance élevé"/>
+            <wp:cNvGraphicFramePr>
+              <a:graphicFrameLocks xmlns:a="http://schemas.openxmlformats.org/drawingml/2006/main" noChangeAspect="1"/>
+            </wp:cNvGraphicFramePr>
+            <a:graphic xmlns:a="http://schemas.openxmlformats.org/drawingml/2006/main">
+              <a:graphicData uri="http://schemas.openxmlformats.org/drawingml/2006/picture">
+                <pic:pic xmlns:pic="http://schemas.openxmlformats.org/drawingml/2006/picture">
+                  <pic:nvPicPr>
+                    <pic:cNvPr id="4" name="Schema_logique.jpg"/>
+                    <pic:cNvPicPr/>
+                  </pic:nvPicPr>
+                  <pic:blipFill>
+                    <a:blip r:embed="rId12" cstate="print">
+                      <a:extLst>
+                        <a:ext uri="{28A0092B-C50C-407E-A947-70E740481C1C}">
+                          <a14:useLocalDpi xmlns:a14="http://schemas.microsoft.com/office/drawing/2010/main" val="0"/>
+                        </a:ext>
+                      </a:extLst>
+                    </a:blip>
+                    <a:stretch>
+                      <a:fillRect/>
+                    </a:stretch>
+                  </pic:blipFill>
+                  <pic:spPr>
+                    <a:xfrm>
+                      <a:off x="0" y="0"/>
+                      <a:ext cx="1880235" cy="2456815"/>
+                    </a:xfrm>
+                    <a:prstGeom prst="rect">
+                      <a:avLst/>
+                    </a:prstGeom>
+                  </pic:spPr>
+                </pic:pic>
+              </a:graphicData>
+            </a:graphic>
+            <wp14:sizeRelH relativeFrom="page">
+              <wp14:pctWidth>0</wp14:pctWidth>
+            </wp14:sizeRelH>
+            <wp14:sizeRelV relativeFrom="page">
+              <wp14:pctHeight>0</wp14:pctHeight>
+            </wp14:sizeRelV>
+          </wp:anchor>
+        </w:drawing>
+      </w:r>
+    </w:p>
+    <w:p/>
+    <w:p>
+      <w:pPr>
+        <w:pStyle w:val="Titre"/>
         <w:numPr>
           <w:ilvl w:val="0"/>
-          <w:numId w:val="7"/>
+          <w:numId w:val="1"/>
         </w:numPr>
       </w:pPr>
       <w:r>
-        <w:t>Problèmes de compréhension pour la mise en place du DNS.</w:t>
-      </w:r>
-    </w:p>
-    <w:p>
-      <w:pPr>
-        <w:pStyle w:val="Paragraphedeliste"/>
-        <w:numPr>
-          <w:ilvl w:val="0"/>
-          <w:numId w:val="7"/>
-        </w:numPr>
-      </w:pPr>
-      <w:r>
-        <w:t>Impossibilité de créer de nouveaux volumes.</w:t>
-      </w:r>
-      <w:r>
-        <w:t xml:space="preserve"> La commande de création fonctionne mais l’emplacement (trouvé avec volume </w:t>
-      </w:r>
-      <w:proofErr w:type="spellStart"/>
-      <w:r>
-        <w:t>inspect</w:t>
-      </w:r>
-      <w:proofErr w:type="spellEnd"/>
-      <w:r>
-        <w:t>) dans lequel celui-ci est supposé se trouvé est vide.</w:t>
-      </w:r>
-    </w:p>
-    <w:p>
-      <w:pPr>
-        <w:pStyle w:val="Paragraphedeliste"/>
-        <w:numPr>
-          <w:ilvl w:val="0"/>
-          <w:numId w:val="7"/>
-        </w:numPr>
-      </w:pPr>
-      <w:r>
-        <w:t xml:space="preserve">Fail2ban (voir point V) </w:t>
-      </w:r>
-      <w:r>
-        <w:t>dans « 3.1 VPS ».</w:t>
+        <w:t>Problèmes rencontrés</w:t>
       </w:r>
     </w:p>
     <w:p>
@@ -735,57 +811,58 @@
         <w:ind w:firstLine="668"/>
       </w:pPr>
       <w:r>
-        <w:t>Causes</w:t>
-      </w:r>
-    </w:p>
-    <w:p>
-      <w:pPr>
-        <w:ind w:left="1416"/>
-      </w:pPr>
-      <w:r>
-        <w:t>a) x</w:t>
-      </w:r>
-    </w:p>
-    <w:p>
-      <w:pPr>
-        <w:ind w:left="1416"/>
-      </w:pPr>
-      <w:r>
-        <w:t>b) Probablement une mauvaise manipulation.</w:t>
-      </w:r>
-    </w:p>
-    <w:p>
-      <w:pPr>
-        <w:ind w:left="1416"/>
-      </w:pPr>
-      <w:r>
-        <w:t>c</w:t>
-      </w:r>
-      <w:bookmarkStart w:id="0" w:name="_GoBack"/>
-      <w:bookmarkEnd w:id="0"/>
-      <w:r>
-        <w:t xml:space="preserve">) </w:t>
-      </w:r>
-      <w:r>
-        <w:t>Inconnues</w:t>
+        <w:t>Symptômes</w:t>
       </w:r>
     </w:p>
     <w:p>
       <w:pPr>
         <w:pStyle w:val="Paragraphedeliste"/>
-        <w:ind w:left="750"/>
-      </w:pPr>
-    </w:p>
-    <w:p>
-      <w:pPr>
-        <w:pStyle w:val="Titre"/>
         <w:numPr>
           <w:ilvl w:val="0"/>
-          <w:numId w:val="1"/>
+          <w:numId w:val="7"/>
         </w:numPr>
       </w:pPr>
       <w:r>
-        <w:t>Sécurité et mise en place</w:t>
+        <w:t>Problèmes de compréhension pour la mise en place du DNS.</w:t>
+      </w:r>
+    </w:p>
+    <w:p>
+      <w:pPr>
+        <w:pStyle w:val="Paragraphedeliste"/>
+        <w:numPr>
+          <w:ilvl w:val="0"/>
+          <w:numId w:val="7"/>
+        </w:numPr>
+      </w:pPr>
+      <w:r>
+        <w:t>Impossibilité de créer de nouveaux volumes.</w:t>
+      </w:r>
+      <w:r>
+        <w:t xml:space="preserve"> La commande de création fonctionne mais l’emplacement (trouvé avec volume </w:t>
+      </w:r>
+      <w:r>
+        <w:rPr>
+          <w:i/>
+        </w:rPr>
+        <w:t>inspect</w:t>
+      </w:r>
+      <w:r>
+        <w:t>) dans lequel celui-ci est supposé se trouvé est vide.</w:t>
+      </w:r>
+    </w:p>
+    <w:p>
+      <w:pPr>
+        <w:pStyle w:val="Paragraphedeliste"/>
+        <w:numPr>
+          <w:ilvl w:val="0"/>
+          <w:numId w:val="7"/>
+        </w:numPr>
+      </w:pPr>
+      <w:r>
+        <w:t xml:space="preserve">Fail2ban (voir point V) </w:t>
+      </w:r>
+      <w:r>
+        <w:t>dans « 3.1 VPS ».</w:t>
       </w:r>
     </w:p>
     <w:p>
@@ -798,6 +875,118 @@
         <w:ind w:firstLine="668"/>
       </w:pPr>
       <w:r>
+        <w:t>Causes</w:t>
+      </w:r>
+    </w:p>
+    <w:p>
+      <w:pPr>
+        <w:ind w:left="2127"/>
+        <w:rPr>
+          <w:rFonts w:asciiTheme="majorHAnsi" w:eastAsiaTheme="majorEastAsia" w:hAnsiTheme="majorHAnsi" w:cstheme="majorBidi"/>
+          <w:color w:val="2F5496" w:themeColor="accent1" w:themeShade="BF"/>
+          <w:sz w:val="26"/>
+          <w:szCs w:val="26"/>
+        </w:rPr>
+      </w:pPr>
+      <w:r>
+        <w:rPr>
+          <w:rFonts w:asciiTheme="majorHAnsi" w:eastAsiaTheme="majorEastAsia" w:hAnsiTheme="majorHAnsi" w:cstheme="majorBidi"/>
+          <w:color w:val="2F5496" w:themeColor="accent1" w:themeShade="BF"/>
+          <w:sz w:val="26"/>
+          <w:szCs w:val="26"/>
+        </w:rPr>
+        <w:t xml:space="preserve">2.2.1     </w:t>
+      </w:r>
+      <w:r>
+        <w:rPr>
+          <w:rFonts w:asciiTheme="majorHAnsi" w:eastAsiaTheme="majorEastAsia" w:hAnsiTheme="majorHAnsi" w:cstheme="majorBidi"/>
+          <w:color w:val="2F5496" w:themeColor="accent1" w:themeShade="BF"/>
+          <w:sz w:val="26"/>
+          <w:szCs w:val="26"/>
+        </w:rPr>
+        <w:t xml:space="preserve"> x</w:t>
+      </w:r>
+    </w:p>
+    <w:p>
+      <w:pPr>
+        <w:ind w:left="2127"/>
+        <w:rPr>
+          <w:rFonts w:asciiTheme="majorHAnsi" w:eastAsiaTheme="majorEastAsia" w:hAnsiTheme="majorHAnsi" w:cstheme="majorBidi"/>
+          <w:color w:val="2F5496" w:themeColor="accent1" w:themeShade="BF"/>
+          <w:sz w:val="26"/>
+          <w:szCs w:val="26"/>
+        </w:rPr>
+      </w:pPr>
+      <w:r>
+        <w:rPr>
+          <w:rFonts w:asciiTheme="majorHAnsi" w:eastAsiaTheme="majorEastAsia" w:hAnsiTheme="majorHAnsi" w:cstheme="majorBidi"/>
+          <w:color w:val="2F5496" w:themeColor="accent1" w:themeShade="BF"/>
+          <w:sz w:val="26"/>
+          <w:szCs w:val="26"/>
+        </w:rPr>
+        <w:t xml:space="preserve">2.2.2    </w:t>
+      </w:r>
+      <w:r>
+        <w:rPr>
+          <w:rFonts w:asciiTheme="majorHAnsi" w:eastAsiaTheme="majorEastAsia" w:hAnsiTheme="majorHAnsi" w:cstheme="majorBidi"/>
+          <w:color w:val="2F5496" w:themeColor="accent1" w:themeShade="BF"/>
+          <w:sz w:val="26"/>
+          <w:szCs w:val="26"/>
+        </w:rPr>
+        <w:t xml:space="preserve"> Probablement une mauvaise manipulation.</w:t>
+      </w:r>
+    </w:p>
+    <w:p>
+      <w:pPr>
+        <w:ind w:left="2127"/>
+        <w:rPr>
+          <w:rFonts w:asciiTheme="majorHAnsi" w:eastAsiaTheme="majorEastAsia" w:hAnsiTheme="majorHAnsi" w:cstheme="majorBidi"/>
+          <w:color w:val="2F5496" w:themeColor="accent1" w:themeShade="BF"/>
+          <w:sz w:val="26"/>
+          <w:szCs w:val="26"/>
+        </w:rPr>
+      </w:pPr>
+      <w:r>
+        <w:rPr>
+          <w:rFonts w:asciiTheme="majorHAnsi" w:eastAsiaTheme="majorEastAsia" w:hAnsiTheme="majorHAnsi" w:cstheme="majorBidi"/>
+          <w:color w:val="2F5496" w:themeColor="accent1" w:themeShade="BF"/>
+          <w:sz w:val="26"/>
+          <w:szCs w:val="26"/>
+        </w:rPr>
+        <w:t xml:space="preserve">2.2.3     </w:t>
+      </w:r>
+      <w:r>
+        <w:rPr>
+          <w:rFonts w:asciiTheme="majorHAnsi" w:eastAsiaTheme="majorEastAsia" w:hAnsiTheme="majorHAnsi" w:cstheme="majorBidi"/>
+          <w:color w:val="2F5496" w:themeColor="accent1" w:themeShade="BF"/>
+          <w:sz w:val="26"/>
+          <w:szCs w:val="26"/>
+        </w:rPr>
+        <w:t>Inconnues</w:t>
+      </w:r>
+    </w:p>
+    <w:p>
+      <w:pPr>
+        <w:pStyle w:val="Titre"/>
+        <w:numPr>
+          <w:ilvl w:val="0"/>
+          <w:numId w:val="1"/>
+        </w:numPr>
+      </w:pPr>
+      <w:r>
+        <w:t>Sécurité et mise en place</w:t>
+      </w:r>
+    </w:p>
+    <w:p>
+      <w:pPr>
+        <w:pStyle w:val="Titre1"/>
+        <w:numPr>
+          <w:ilvl w:val="1"/>
+          <w:numId w:val="1"/>
+        </w:numPr>
+        <w:ind w:firstLine="668"/>
+      </w:pPr>
+      <w:r>
         <w:t>VPS</w:t>
       </w:r>
     </w:p>
@@ -828,7 +1017,7 @@
           <w:numId w:val="3"/>
         </w:numPr>
         <w:spacing w:after="360"/>
-        <w:ind w:left="1429"/>
+        <w:ind w:left="-142" w:hanging="436"/>
         <w:jc w:val="both"/>
         <w:rPr>
           <w:sz w:val="24"/>
@@ -846,7 +1035,6 @@
         </w:rPr>
         <w:t xml:space="preserve">ous avons créé un user personnel pour notre utilisation ainsi qu’un user </w:t>
       </w:r>
-      <w:proofErr w:type="spellStart"/>
       <w:r>
         <w:rPr>
           <w:i/>
@@ -854,7 +1042,6 @@
         </w:rPr>
         <w:t>vvandens</w:t>
       </w:r>
-      <w:proofErr w:type="spellEnd"/>
       <w:r>
         <w:rPr>
           <w:sz w:val="24"/>
@@ -882,7 +1069,7 @@
           <w:numId w:val="3"/>
         </w:numPr>
         <w:spacing w:after="240"/>
-        <w:ind w:left="1429"/>
+        <w:ind w:left="-142" w:hanging="436"/>
         <w:jc w:val="both"/>
         <w:rPr>
           <w:sz w:val="24"/>
@@ -892,6 +1079,7 @@
         <w:rPr>
           <w:sz w:val="24"/>
         </w:rPr>
+        <w:lastRenderedPageBreak/>
         <w:t>Utilisation de la cryptographie asymétrique pour l’authentification. Dépôt</w:t>
       </w:r>
       <w:r>
@@ -913,7 +1101,6 @@
         </w:rPr>
         <w:t xml:space="preserve">a été ajoutée au fichier </w:t>
       </w:r>
-      <w:proofErr w:type="spellStart"/>
       <w:r>
         <w:rPr>
           <w:i/>
@@ -921,14 +1108,12 @@
         </w:rPr>
         <w:t>authorized_keys</w:t>
       </w:r>
-      <w:proofErr w:type="spellEnd"/>
       <w:r>
         <w:rPr>
           <w:sz w:val="24"/>
         </w:rPr>
         <w:t xml:space="preserve"> dans le VPS attribué à l’user </w:t>
       </w:r>
-      <w:proofErr w:type="spellStart"/>
       <w:r>
         <w:rPr>
           <w:i/>
@@ -936,7 +1121,6 @@
         </w:rPr>
         <w:t>vvandens</w:t>
       </w:r>
-      <w:proofErr w:type="spellEnd"/>
       <w:r>
         <w:rPr>
           <w:sz w:val="24"/>
@@ -948,12 +1132,6 @@
           <w:sz w:val="24"/>
         </w:rPr>
         <w:t xml:space="preserve">VPS </w:t>
-      </w:r>
-      <w:r>
-        <w:rPr>
-          <w:sz w:val="24"/>
-        </w:rPr>
-        <w:t>;</w:t>
       </w:r>
     </w:p>
     <w:p>
@@ -964,7 +1142,7 @@
           <w:numId w:val="3"/>
         </w:numPr>
         <w:spacing w:after="240"/>
-        <w:ind w:left="1429"/>
+        <w:ind w:left="-142" w:hanging="436"/>
         <w:jc w:val="both"/>
         <w:rPr>
           <w:sz w:val="24"/>
@@ -997,7 +1175,7 @@
           <w:numId w:val="3"/>
         </w:numPr>
         <w:spacing w:after="240"/>
-        <w:ind w:left="1429"/>
+        <w:ind w:left="-142" w:hanging="436"/>
         <w:jc w:val="both"/>
         <w:rPr>
           <w:sz w:val="24"/>
@@ -1061,7 +1239,7 @@
         </w:rPr>
         <w:t xml:space="preserve"> à la recherche d’erreurs d'authentification répétées et ajoute une règle </w:t>
       </w:r>
-      <w:hyperlink r:id="rId11" w:tooltip="iptables" w:history="1">
+      <w:hyperlink r:id="rId13" w:tooltip="iptables" w:history="1">
         <w:r>
           <w:rPr>
             <w:sz w:val="24"/>
@@ -1085,39 +1263,12 @@
     <w:p>
       <w:pPr>
         <w:pStyle w:val="Paragraphedeliste"/>
-        <w:spacing w:after="240"/>
-        <w:ind w:left="1429"/>
-        <w:jc w:val="both"/>
-        <w:rPr>
-          <w:sz w:val="24"/>
-        </w:rPr>
-      </w:pPr>
-      <w:r>
-        <w:rPr>
-          <w:sz w:val="24"/>
-        </w:rPr>
-        <w:t>(problèmes rencontrés (ban automatiquement))</w:t>
-      </w:r>
-    </w:p>
-    <w:p>
-      <w:pPr>
-        <w:pStyle w:val="Paragraphedeliste"/>
-        <w:spacing w:after="240"/>
-        <w:ind w:left="1429"/>
-        <w:jc w:val="both"/>
-        <w:rPr>
-          <w:sz w:val="24"/>
-        </w:rPr>
-      </w:pPr>
-    </w:p>
-    <w:p>
-      <w:pPr>
-        <w:pStyle w:val="Paragraphedeliste"/>
         <w:numPr>
           <w:ilvl w:val="0"/>
           <w:numId w:val="3"/>
         </w:numPr>
         <w:spacing w:after="240"/>
+        <w:ind w:left="-142" w:hanging="436"/>
         <w:jc w:val="both"/>
         <w:rPr>
           <w:sz w:val="24"/>
@@ -1127,7 +1278,6 @@
         <w:rPr>
           <w:sz w:val="24"/>
         </w:rPr>
-        <w:lastRenderedPageBreak/>
         <w:t>Fail2ban :</w:t>
       </w:r>
     </w:p>
@@ -1135,7 +1285,7 @@
       <w:pPr>
         <w:pStyle w:val="Paragraphedeliste"/>
         <w:spacing w:after="240"/>
-        <w:ind w:left="1428"/>
+        <w:ind w:left="-142" w:hanging="12"/>
         <w:jc w:val="both"/>
         <w:rPr>
           <w:sz w:val="24"/>
@@ -1147,14 +1297,12 @@
         </w:rPr>
         <w:t xml:space="preserve">Problème rencontré lors de l’installation sur le </w:t>
       </w:r>
-      <w:proofErr w:type="spellStart"/>
-      <w:r>
-        <w:rPr>
-          <w:sz w:val="24"/>
-        </w:rPr>
-        <w:t>vps</w:t>
-      </w:r>
-      <w:proofErr w:type="spellEnd"/>
+      <w:r>
+        <w:rPr>
+          <w:sz w:val="24"/>
+        </w:rPr>
+        <w:t>VPS</w:t>
+      </w:r>
       <w:r>
         <w:rPr>
           <w:sz w:val="24"/>
@@ -1177,38 +1325,42 @@
     </w:p>
     <w:p>
       <w:pPr>
-        <w:pStyle w:val="Paragraphedeliste"/>
-        <w:numPr>
-          <w:ilvl w:val="0"/>
-          <w:numId w:val="6"/>
-        </w:numPr>
-      </w:pPr>
+        <w:pStyle w:val="Titre2"/>
+        <w:ind w:left="2127"/>
+      </w:pPr>
+      <w:r>
+        <w:t xml:space="preserve">3.2.1    </w:t>
+      </w:r>
       <w:r>
         <w:t>Web</w:t>
       </w:r>
     </w:p>
     <w:p>
       <w:pPr>
-        <w:pStyle w:val="Paragraphedeliste"/>
-        <w:numPr>
-          <w:ilvl w:val="0"/>
-          <w:numId w:val="6"/>
-        </w:numPr>
-      </w:pPr>
-      <w:proofErr w:type="spellStart"/>
-      <w:r>
-        <w:t>Mysql</w:t>
-      </w:r>
-      <w:proofErr w:type="spellEnd"/>
-    </w:p>
-    <w:p>
-      <w:pPr>
-        <w:pStyle w:val="Paragraphedeliste"/>
-        <w:numPr>
-          <w:ilvl w:val="0"/>
-          <w:numId w:val="6"/>
-        </w:numPr>
-      </w:pPr>
+        <w:pStyle w:val="Titre2"/>
+        <w:ind w:left="2127"/>
+      </w:pPr>
+      <w:r>
+        <w:t xml:space="preserve">3.2.2    </w:t>
+      </w:r>
+      <w:r>
+        <w:t>My</w:t>
+      </w:r>
+      <w:r>
+        <w:t>S</w:t>
+      </w:r>
+      <w:r>
+        <w:t>ql</w:t>
+      </w:r>
+    </w:p>
+    <w:p>
+      <w:pPr>
+        <w:pStyle w:val="Titre2"/>
+        <w:ind w:left="2127"/>
+      </w:pPr>
+      <w:r>
+        <w:t xml:space="preserve">3.3.3    </w:t>
+      </w:r>
       <w:r>
         <w:t>DNS ( non terminé )</w:t>
       </w:r>
@@ -1228,6 +1380,21 @@
     </w:p>
     <w:p>
       <w:pPr>
+        <w:rPr>
+          <w:sz w:val="24"/>
+        </w:rPr>
+      </w:pPr>
+      <w:r>
+        <w:rPr>
+          <w:sz w:val="24"/>
+        </w:rPr>
+        <w:t>Nous allons utiliser la stratégie dite du « pilote ». Cela signifie que nous le mettrons en place seulement sur une zone géographique, pour notre unique. Grâce à cette méthode nous allons pouvoir valider et approuver l’ensemble des processus à mettre en place. Une fois que tout est validé, on peut lancer le déploiement pour plusieurs entités.</w:t>
+      </w:r>
+      <w:bookmarkStart w:id="0" w:name="_GoBack"/>
+      <w:bookmarkEnd w:id="0"/>
+    </w:p>
+    <w:p>
+      <w:pPr>
         <w:pStyle w:val="Titre"/>
         <w:numPr>
           <w:ilvl w:val="0"/>
@@ -1238,13 +1405,41 @@
         <w:t>Monitoring</w:t>
       </w:r>
     </w:p>
-    <w:p/>
-    <w:p/>
-    <w:p/>
-    <w:p/>
+    <w:p>
+      <w:pPr>
+        <w:rPr>
+          <w:sz w:val="24"/>
+        </w:rPr>
+      </w:pPr>
+      <w:r>
+        <w:rPr>
+          <w:sz w:val="24"/>
+        </w:rPr>
+        <w:t>On pourr</w:t>
+      </w:r>
+      <w:r>
+        <w:rPr>
+          <w:sz w:val="24"/>
+        </w:rPr>
+        <w:t>ait mettre en place un MRTG (Multi Router Traffic Grapher) qui va nous permettre de récupérer des informations sur le trafic dans le réseau. Il utilise un protocole bien précis qu’est le SNMP pour interroger des équipements comme des routeurs, switchs ou serveurs.</w:t>
+      </w:r>
+    </w:p>
+    <w:p>
+      <w:pPr>
+        <w:rPr>
+          <w:sz w:val="24"/>
+        </w:rPr>
+      </w:pPr>
+      <w:r>
+        <w:rPr>
+          <w:sz w:val="24"/>
+        </w:rPr>
+        <w:t>Une autre solution serait d’utiliser les services de monitoring proposés par OVH. Ils vont vérifier l’état du serveur ainsi que le bon fonctionnement des applications de notre serveur.</w:t>
+      </w:r>
+    </w:p>
     <w:p/>
     <w:sectPr>
-      <w:footerReference w:type="default" r:id="rId12"/>
+      <w:footerReference w:type="default" r:id="rId14"/>
       <w:pgSz w:w="11906" w:h="16838"/>
       <w:pgMar w:top="1417" w:right="1417" w:bottom="284" w:left="1417" w:header="708" w:footer="708" w:gutter="0"/>
       <w:cols w:space="708"/>
@@ -2696,7 +2891,7 @@
     <w:uiPriority w:val="9"/>
     <w:unhideWhenUsed/>
     <w:qFormat/>
-    <w:rsid w:val="009F4F1D"/>
+    <w:rsid w:val="00E456A1"/>
     <w:pPr>
       <w:keepNext/>
       <w:keepLines/>
@@ -2822,7 +3017,7 @@
     <w:basedOn w:val="Policepardfaut"/>
     <w:link w:val="Titre2"/>
     <w:uiPriority w:val="9"/>
-    <w:rsid w:val="009F4F1D"/>
+    <w:rsid w:val="00E456A1"/>
     <w:rPr>
       <w:rFonts w:asciiTheme="majorHAnsi" w:eastAsiaTheme="majorEastAsia" w:hAnsiTheme="majorHAnsi" w:cstheme="majorBidi"/>
       <w:color w:val="2F5496" w:themeColor="accent1" w:themeShade="BF"/>

</xml_diff>